<commit_message>
worked on some of the comments, added mouse-over and mouse-out
</commit_message>
<xml_diff>
--- a/files/comments from project 17.docx
+++ b/files/comments from project 17.docx
@@ -4,36 +4,40 @@
   <w:body>
     <w:p>
       <w:r>
-        <w:t xml:space="preserve">* Please update your README.md link to point to your GitHub page: https://northeastern-ds-4200-f19.github.io/project-team-6-buses/ </w:t>
-      </w:r>
-    </w:p>
-    <w:p>
-      <w:r>
-        <w:t xml:space="preserve">* Please remove the '#' from your page title. </w:t>
-      </w:r>
-    </w:p>
-    <w:p>
-      <w:r>
+        <w:rPr>
+          <w:highlight w:val="yellow"/>
+        </w:rPr>
+        <w:t>* Please update your README.md link to point to your GitHub page: https://northeastern-ds-4200-f19.github.io/project-team-6-buses/</w:t>
+      </w:r>
+      <w:r>
+        <w:t xml:space="preserve"> </w:t>
+      </w:r>
+    </w:p>
+    <w:p>
+      <w:r>
+        <w:rPr>
+          <w:highlight w:val="yellow"/>
+        </w:rPr>
+        <w:t>* Please remove the '#' from your page title.</w:t>
+      </w:r>
+      <w:r>
+        <w:t xml:space="preserve"> </w:t>
+      </w:r>
+    </w:p>
+    <w:p>
+      <w:r>
+        <w:rPr>
+          <w:highlight w:val="yellow"/>
+        </w:rPr>
         <w:t xml:space="preserve">* Please use the updated "Fork me on GitHub" CSS from the template, which is smaller and stays at the top. </w:t>
       </w:r>
       <w:hyperlink r:id="rId4" w:history="1">
         <w:r>
           <w:rPr>
             <w:rStyle w:val="Hyperlink"/>
+            <w:highlight w:val="yellow"/>
           </w:rPr>
-          <w:t>https://northeastern-ds-4200-f19-staf</w:t>
-        </w:r>
-        <w:r>
-          <w:rPr>
-            <w:rStyle w:val="Hyperlink"/>
-          </w:rPr>
-          <w:t>f</w:t>
-        </w:r>
-        <w:r>
-          <w:rPr>
-            <w:rStyle w:val="Hyperlink"/>
-          </w:rPr>
-          <w:t>.github.io/S-L-Project-Template/</w:t>
+          <w:t>https://northeastern-ds-4200-f19-staff.github.io/S-L-Project-Template/</w:t>
         </w:r>
       </w:hyperlink>
       <w:r>
@@ -60,112 +64,186 @@
     </w:p>
     <w:p>
       <w:r>
-        <w:t xml:space="preserve">* It would be nice to see all colors / routes even with a selection, just desaturating the others and/or making them lighter like you do in the map on the right. However, in the map the deselected routes may be too light to even notice. </w:t>
+        <w:rPr>
+          <w:highlight w:val="yellow"/>
+        </w:rPr>
+        <w:t>* It would be nice to see all colors / routes even with a selection, just desaturating the others and/or making them lighter like you do in the map on the right. However, in the map the deselected routes may be too light to even notice.</w:t>
+      </w:r>
+      <w:r>
+        <w:t xml:space="preserve"> </w:t>
       </w:r>
     </w:p>
     <w:p>
       <w:r>
         <w:t xml:space="preserve">* Clicking on a stop in the map on the right should also select that route. Pass through any click events. </w:t>
-      </w:r>
-    </w:p>
-    <w:p>
-      <w:r>
-        <w:t xml:space="preserve">* Selections/mouseover don't work in the bottom two charts but should. </w:t>
-      </w:r>
-    </w:p>
-    <w:p>
-      <w:r>
-        <w:t xml:space="preserve">* It would be nice if mouseover worked in general, not just clicks which require more effort and are irreversible without going to the reset button. </w:t>
-      </w:r>
-    </w:p>
-    <w:p>
-      <w:r>
-        <w:t xml:space="preserve">* It would be better to click in whitespace in the bottom charts or non-route space in the maps to deselect, rather than having a reset button. Those are always hard to notice and use vs. convention. </w:t>
-      </w:r>
-    </w:p>
-    <w:p>
-      <w:r>
-        <w:t xml:space="preserve">* </w:t>
-      </w:r>
-      <w:proofErr w:type="gramStart"/>
-      <w:r>
-        <w:t>Actually</w:t>
-      </w:r>
-      <w:proofErr w:type="gramEnd"/>
-      <w:r>
-        <w:t xml:space="preserve"> embed the mp4 file in your repo using the html5 video tag, not a YouTube link. </w:t>
-      </w:r>
-    </w:p>
-    <w:p>
-      <w:r>
-        <w:t xml:space="preserve">* Things are looking pretty good! </w:t>
-      </w:r>
-    </w:p>
-    <w:p>
-      <w:r>
-        <w:t xml:space="preserve">* The carousel was a nice touch for the design process. </w:t>
-      </w:r>
-    </w:p>
-    <w:p>
-      <w:r>
-        <w:t xml:space="preserve">* Try to use let and const instead of var. </w:t>
-      </w:r>
-    </w:p>
-    <w:p>
-      <w:r>
-        <w:t xml:space="preserve">* Good on you for separating the charts into different files! </w:t>
-      </w:r>
-    </w:p>
-    <w:p>
-      <w:r>
-        <w:t xml:space="preserve">* Clear out unused but commented out code everywhere, including HTML, CSS, and JS. </w:t>
-      </w:r>
-    </w:p>
-    <w:p>
-      <w:r>
-        <w:t xml:space="preserve">* Add more comments to help everyone understand what your code is doing. </w:t>
-      </w:r>
-    </w:p>
-    <w:p>
-      <w:r>
-        <w:t xml:space="preserve">* There seems to be a lot of redundancy in the definition of several variables, in each case one for each route. Try to make that more generalizable and extendable, e.g., by using a data structure of some kind. Then you can avoid all the if statements and route-specific statements that increase chances of errors and inconsistency. </w:t>
-      </w:r>
-    </w:p>
-    <w:p>
-      <w:r>
-        <w:t xml:space="preserve">* Indentation looks fine. </w:t>
-      </w:r>
-    </w:p>
-    <w:p>
-      <w:r>
-        <w:t xml:space="preserve">* Try to use CSS styles and programmatic approaches rather than defining colors manually in </w:t>
-      </w:r>
-      <w:proofErr w:type="spellStart"/>
-      <w:r>
-        <w:t>js</w:t>
-      </w:r>
-      <w:proofErr w:type="spellEnd"/>
-      <w:r>
-        <w:t>.</w:t>
-      </w:r>
-    </w:p>
-    <w:p>
-      <w:r>
-        <w:t>Cody Dunne, Nov 27 at 1:26pm</w:t>
-      </w:r>
-    </w:p>
-    <w:p/>
-    <w:p>
-      <w:r>
-        <w:t>Have better stop marks rather than pushpins for the stops</w:t>
-      </w:r>
-    </w:p>
-    <w:p>
-      <w:r>
-        <w:t>more saturated lines on the map (make it less transparent)</w:t>
       </w:r>
       <w:bookmarkStart w:id="0" w:name="_GoBack"/>
       <w:bookmarkEnd w:id="0"/>
+    </w:p>
+    <w:p>
+      <w:r>
+        <w:rPr>
+          <w:highlight w:val="yellow"/>
+        </w:rPr>
+        <w:t>* Selections/mouseover don't work in the bottom two charts but should.</w:t>
+      </w:r>
+      <w:r>
+        <w:t xml:space="preserve"> </w:t>
+      </w:r>
+    </w:p>
+    <w:p>
+      <w:r>
+        <w:rPr>
+          <w:highlight w:val="yellow"/>
+        </w:rPr>
+        <w:t>* It would be nice if mouseover worked in general, not just clicks which require more effort and are irreversible without going to the reset button.</w:t>
+      </w:r>
+      <w:r>
+        <w:t xml:space="preserve"> </w:t>
+      </w:r>
+    </w:p>
+    <w:p>
+      <w:r>
+        <w:rPr>
+          <w:highlight w:val="green"/>
+        </w:rPr>
+        <w:t>* It would be better to click in whitespace in the bottom charts or non-route space in the maps to deselect, rather than having a reset button. Those are always hard to notice and use vs. convention.</w:t>
+      </w:r>
+      <w:r>
+        <w:t xml:space="preserve"> </w:t>
+      </w:r>
+    </w:p>
+    <w:p>
+      <w:r>
+        <w:rPr>
+          <w:highlight w:val="yellow"/>
+        </w:rPr>
+        <w:t>* Actually embed the mp4 file in your repo using the html5 video tag, not a YouTube link.</w:t>
+      </w:r>
+      <w:r>
+        <w:t xml:space="preserve"> </w:t>
+      </w:r>
+    </w:p>
+    <w:p>
+      <w:pPr>
+        <w:rPr>
+          <w:highlight w:val="yellow"/>
+        </w:rPr>
+      </w:pPr>
+      <w:r>
+        <w:rPr>
+          <w:highlight w:val="yellow"/>
+        </w:rPr>
+        <w:t xml:space="preserve">* Things are looking pretty good! </w:t>
+      </w:r>
+    </w:p>
+    <w:p>
+      <w:pPr>
+        <w:rPr>
+          <w:highlight w:val="yellow"/>
+        </w:rPr>
+      </w:pPr>
+      <w:r>
+        <w:rPr>
+          <w:highlight w:val="yellow"/>
+        </w:rPr>
+        <w:t xml:space="preserve">* The carousel was a nice touch for the design process. </w:t>
+      </w:r>
+    </w:p>
+    <w:p>
+      <w:pPr>
+        <w:rPr>
+          <w:highlight w:val="yellow"/>
+        </w:rPr>
+      </w:pPr>
+      <w:r>
+        <w:rPr>
+          <w:highlight w:val="yellow"/>
+        </w:rPr>
+        <w:t xml:space="preserve">* Try to use let and const instead of var. </w:t>
+      </w:r>
+    </w:p>
+    <w:p>
+      <w:pPr>
+        <w:rPr>
+          <w:highlight w:val="yellow"/>
+        </w:rPr>
+      </w:pPr>
+      <w:r>
+        <w:rPr>
+          <w:highlight w:val="yellow"/>
+        </w:rPr>
+        <w:t xml:space="preserve">* Good on you for separating the charts into different files! </w:t>
+      </w:r>
+    </w:p>
+    <w:p>
+      <w:pPr>
+        <w:rPr>
+          <w:highlight w:val="yellow"/>
+        </w:rPr>
+      </w:pPr>
+      <w:r>
+        <w:rPr>
+          <w:highlight w:val="yellow"/>
+        </w:rPr>
+        <w:t xml:space="preserve">* Clear out unused but commented out code everywhere, including HTML, CSS, and JS. </w:t>
+      </w:r>
+    </w:p>
+    <w:p>
+      <w:r>
+        <w:rPr>
+          <w:highlight w:val="yellow"/>
+        </w:rPr>
+        <w:t>* Add more comments to help everyone understand what your code is doing</w:t>
+      </w:r>
+      <w:r>
+        <w:t xml:space="preserve">. </w:t>
+      </w:r>
+    </w:p>
+    <w:p>
+      <w:r>
+        <w:t xml:space="preserve">* There seems to be a lot of redundancy in the definition of several variables, in each case one for each route. Try to make that more generalizable and extendable, e.g., by using a data structure of some kind. Then you can avoid all the if statements and route-specific statements that increase chances of errors and inconsistency. </w:t>
+      </w:r>
+    </w:p>
+    <w:p>
+      <w:r>
+        <w:rPr>
+          <w:highlight w:val="yellow"/>
+        </w:rPr>
+        <w:t>* Indentation looks fine.</w:t>
+      </w:r>
+      <w:r>
+        <w:t xml:space="preserve"> </w:t>
+      </w:r>
+    </w:p>
+    <w:p>
+      <w:r>
+        <w:t xml:space="preserve">* Try to use CSS styles and programmatic approaches rather than defining colors manually in </w:t>
+      </w:r>
+      <w:proofErr w:type="spellStart"/>
+      <w:r>
+        <w:t>js</w:t>
+      </w:r>
+      <w:proofErr w:type="spellEnd"/>
+      <w:r>
+        <w:t>.</w:t>
+      </w:r>
+    </w:p>
+    <w:p>
+      <w:r>
+        <w:t>Cody Dunne, Nov 27 at 1:26pm</w:t>
+      </w:r>
+    </w:p>
+    <w:p/>
+    <w:p>
+      <w:r>
+        <w:t>Have better stop marks rather than pushpins for the stops</w:t>
+      </w:r>
+    </w:p>
+    <w:p>
+      <w:r>
+        <w:t>more saturated lines on the map (make it less transparent)</w:t>
+      </w:r>
     </w:p>
     <w:p>
       <w:proofErr w:type="spellStart"/>
@@ -314,6 +392,7 @@
     <w:lsdException w:name="HTML Sample" w:semiHidden="1" w:unhideWhenUsed="1"/>
     <w:lsdException w:name="HTML Typewriter" w:semiHidden="1" w:unhideWhenUsed="1"/>
     <w:lsdException w:name="HTML Variable" w:semiHidden="1" w:unhideWhenUsed="1"/>
+    <w:lsdException w:name="Normal Table" w:semiHidden="1" w:unhideWhenUsed="1"/>
     <w:lsdException w:name="annotation subject" w:semiHidden="1" w:unhideWhenUsed="1"/>
     <w:lsdException w:name="No List" w:semiHidden="1" w:unhideWhenUsed="1"/>
     <w:lsdException w:name="Outline List 1" w:semiHidden="1" w:unhideWhenUsed="1"/>
@@ -360,8 +439,10 @@
     <w:lsdException w:name="Table Subtle 2" w:semiHidden="1" w:unhideWhenUsed="1"/>
     <w:lsdException w:name="Table Web 1" w:semiHidden="1" w:unhideWhenUsed="1"/>
     <w:lsdException w:name="Table Web 2" w:semiHidden="1" w:unhideWhenUsed="1"/>
+    <w:lsdException w:name="Table Web 3" w:semiHidden="1" w:unhideWhenUsed="1"/>
     <w:lsdException w:name="Balloon Text" w:semiHidden="1" w:unhideWhenUsed="1"/>
     <w:lsdException w:name="Table Grid" w:uiPriority="39"/>
+    <w:lsdException w:name="Table Theme" w:semiHidden="1" w:unhideWhenUsed="1"/>
     <w:lsdException w:name="Placeholder Text" w:semiHidden="1"/>
     <w:lsdException w:name="No Spacing" w:uiPriority="1" w:qFormat="1"/>
     <w:lsdException w:name="Light Shading" w:uiPriority="60"/>
@@ -588,6 +669,7 @@
   <w:style w:type="character" w:default="1" w:styleId="DefaultParagraphFont">
     <w:name w:val="Default Paragraph Font"/>
     <w:uiPriority w:val="1"/>
+    <w:semiHidden/>
     <w:unhideWhenUsed/>
   </w:style>
   <w:style w:type="table" w:default="1" w:styleId="TableNormal">

</xml_diff>